<commit_message>
Update Resume and Projects
</commit_message>
<xml_diff>
--- a/_site/resume.docx
+++ b/_site/resume.docx
@@ -6681,7 +6681,10 @@
         <w:t xml:space="preserve"> </w:t>
       </w:r>
       <w:r>
-        <w:t xml:space="preserve">Solid background in </w:t>
+        <w:t>Profession</w:t>
+      </w:r>
+      <w:r>
+        <w:t xml:space="preserve"> in </w:t>
       </w:r>
       <w:r>
         <w:rPr>
@@ -6699,7 +6702,36 @@
         <w:t>backend</w:t>
       </w:r>
       <w:r>
-        <w:t xml:space="preserve"> technologies to create websites (SPA and otherwise, React/Redux, </w:t>
+        <w:t xml:space="preserve"> web</w:t>
+      </w:r>
+      <w:r>
+        <w:t xml:space="preserve"> t</w:t>
+      </w:r>
+      <w:r>
+        <w:t xml:space="preserve">echnologies to create websites </w:t>
+      </w:r>
+      <w:r>
+        <w:t>(</w:t>
+      </w:r>
+      <w:r>
+        <w:rPr>
+          <w:b/>
+          <w:bCs/>
+        </w:rPr>
+        <w:t>SPA</w:t>
+      </w:r>
+      <w:r>
+        <w:t xml:space="preserve"> and otherwise, </w:t>
+      </w:r>
+      <w:r>
+        <w:rPr>
+          <w:b/>
+          <w:bCs/>
+        </w:rPr>
+        <w:t>React/Redux</w:t>
+      </w:r>
+      <w:r>
+        <w:t xml:space="preserve">, </w:t>
       </w:r>
       <w:r>
         <w:rPr>
@@ -6723,10 +6755,23 @@
         <w:t xml:space="preserve"> Stack</w:t>
       </w:r>
       <w:r>
+        <w:t>)</w:t>
+      </w:r>
+      <w:r>
         <w:t xml:space="preserve">. </w:t>
       </w:r>
       <w:r>
-        <w:t>Highly skilled in rapid prototyping and building MVPs</w:t>
+        <w:t xml:space="preserve">Highly skilled in rapid prototyping and building </w:t>
+      </w:r>
+      <w:r>
+        <w:rPr>
+          <w:b/>
+          <w:bCs/>
+        </w:rPr>
+        <w:t>MVP</w:t>
+      </w:r>
+      <w:r>
+        <w:t>s</w:t>
       </w:r>
       <w:r>
         <w:t>.</w:t>
@@ -10560,11 +10605,9 @@
               </w:sdtPr>
               <w:sdtEndPr/>
               <w:sdtContent>
-                <w:bookmarkStart w:id="0" w:name="_GoBack"/>
                 <w:r>
                   <w:t>Experience</w:t>
                 </w:r>
-                <w:bookmarkEnd w:id="0"/>
               </w:sdtContent>
             </w:sdt>
           </w:p>
@@ -10611,6 +10654,10 @@
     <w:p>
       <w:pPr>
         <w:pStyle w:val="Heading2"/>
+        <w:numPr>
+          <w:ilvl w:val="0"/>
+          <w:numId w:val="43"/>
+        </w:numPr>
         <w:rPr>
           <w:rFonts w:asciiTheme="minorHAnsi" w:eastAsiaTheme="minorHAnsi" w:hAnsiTheme="minorHAnsi" w:cstheme="minorBidi"/>
           <w:b w:val="0"/>
@@ -10627,7 +10674,7 @@
           <w:sz w:val="22"/>
           <w:szCs w:val="22"/>
         </w:rPr>
-        <w:t xml:space="preserve">A start-up designed to help students with their questions. The platform used Bootstrap, React, jQuery, PHP and MySQL. Responsible for RDBMS and </w:t>
+        <w:t xml:space="preserve">Responsible for RDBMS and </w:t>
       </w:r>
       <w:r>
         <w:rPr>
@@ -10652,13 +10699,199 @@
     </w:p>
     <w:p>
       <w:pPr>
-        <w:pStyle w:val="Heading2"/>
+        <w:pStyle w:val="ListParagraph"/>
+        <w:numPr>
+          <w:ilvl w:val="0"/>
+          <w:numId w:val="43"/>
+        </w:numPr>
+        <w:spacing w:after="0" w:line="276" w:lineRule="auto"/>
         <w:rPr>
-          <w:rFonts w:asciiTheme="minorHAnsi" w:eastAsiaTheme="minorHAnsi" w:hAnsiTheme="minorHAnsi" w:cstheme="minorBidi"/>
-          <w:b w:val="0"/>
-          <w:color w:val="4C4C4C" w:themeColor="text2" w:themeTint="BF"/>
-          <w:sz w:val="22"/>
-          <w:szCs w:val="22"/>
+          <w:rFonts w:eastAsia="Times New Roman" w:cs="Times New Roman"/>
+          <w:color w:val="auto"/>
+        </w:rPr>
+      </w:pPr>
+      <w:r>
+        <w:rPr>
+          <w:rFonts w:eastAsia="Times New Roman" w:cs="Times New Roman"/>
+          <w:color w:val="auto"/>
+        </w:rPr>
+        <w:t xml:space="preserve">Environment: </w:t>
+      </w:r>
+      <w:r>
+        <w:rPr>
+          <w:rFonts w:eastAsia="Times New Roman" w:cs="Times New Roman"/>
+          <w:color w:val="auto"/>
+        </w:rPr>
+        <w:t>PHP</w:t>
+      </w:r>
+      <w:r>
+        <w:rPr>
+          <w:rFonts w:eastAsia="Times New Roman" w:cs="Times New Roman"/>
+          <w:color w:val="auto"/>
+        </w:rPr>
+        <w:t xml:space="preserve"> </w:t>
+      </w:r>
+      <w:r>
+        <w:rPr>
+          <w:rFonts w:eastAsia="Times New Roman" w:cs="Times New Roman"/>
+          <w:color w:val="auto"/>
+        </w:rPr>
+        <w:t>7</w:t>
+      </w:r>
+      <w:r>
+        <w:rPr>
+          <w:rFonts w:eastAsia="Times New Roman" w:cs="Times New Roman"/>
+          <w:color w:val="auto"/>
+        </w:rPr>
+        <w:t>. *</w:t>
+      </w:r>
+      <w:r>
+        <w:rPr>
+          <w:rFonts w:eastAsia="Times New Roman" w:cs="Times New Roman"/>
+          <w:color w:val="auto"/>
+        </w:rPr>
+        <w:t xml:space="preserve">, Laravel Framework </w:t>
+      </w:r>
+      <w:r>
+        <w:rPr>
+          <w:rFonts w:eastAsia="Times New Roman" w:cs="Times New Roman"/>
+          <w:color w:val="auto"/>
+        </w:rPr>
+        <w:t>5. *</w:t>
+      </w:r>
+      <w:r>
+        <w:rPr>
+          <w:rFonts w:eastAsia="Times New Roman" w:cs="Times New Roman"/>
+          <w:color w:val="auto"/>
+        </w:rPr>
+        <w:t>,</w:t>
+      </w:r>
+      <w:r>
+        <w:rPr>
+          <w:rFonts w:eastAsia="Times New Roman" w:cs="Times New Roman"/>
+          <w:color w:val="auto"/>
+        </w:rPr>
+        <w:t xml:space="preserve"> Blade, </w:t>
+      </w:r>
+      <w:r>
+        <w:rPr>
+          <w:rFonts w:eastAsia="Times New Roman" w:cs="Times New Roman"/>
+          <w:color w:val="auto"/>
+        </w:rPr>
+        <w:t>HTML 5, CSS, JavaScript, j</w:t>
+      </w:r>
+      <w:r>
+        <w:rPr>
+          <w:rFonts w:eastAsia="Times New Roman" w:cs="Times New Roman"/>
+          <w:color w:val="auto"/>
+        </w:rPr>
+        <w:t>Query, AJAX, MySQL,</w:t>
+      </w:r>
+      <w:r>
+        <w:rPr>
+          <w:rFonts w:eastAsia="Times New Roman" w:cs="Times New Roman"/>
+          <w:color w:val="auto"/>
+        </w:rPr>
+        <w:t xml:space="preserve"> </w:t>
+      </w:r>
+      <w:r>
+        <w:rPr>
+          <w:rFonts w:eastAsia="Times New Roman" w:cs="Times New Roman"/>
+          <w:color w:val="auto"/>
+        </w:rPr>
+        <w:t xml:space="preserve">Ouath2, </w:t>
+      </w:r>
+      <w:r>
+        <w:rPr>
+          <w:rFonts w:eastAsia="Times New Roman" w:cs="Times New Roman"/>
+          <w:color w:val="auto"/>
+        </w:rPr>
+        <w:t>Bootstrap,</w:t>
+      </w:r>
+      <w:r>
+        <w:rPr>
+          <w:rFonts w:eastAsia="Times New Roman" w:cs="Times New Roman"/>
+          <w:color w:val="auto"/>
+        </w:rPr>
+        <w:t xml:space="preserve"> Semantic UI,</w:t>
+      </w:r>
+      <w:r>
+        <w:rPr>
+          <w:rFonts w:eastAsia="Times New Roman" w:cs="Times New Roman"/>
+          <w:color w:val="auto"/>
+        </w:rPr>
+        <w:t xml:space="preserve"> Amzon AWS (S3), Twitter </w:t>
+      </w:r>
+      <w:r>
+        <w:rPr>
+          <w:rFonts w:eastAsia="Times New Roman" w:cs="Times New Roman"/>
+          <w:color w:val="auto"/>
+        </w:rPr>
+        <w:t>API,</w:t>
+      </w:r>
+      <w:r>
+        <w:rPr>
+          <w:rFonts w:eastAsia="Times New Roman" w:cs="Times New Roman"/>
+          <w:color w:val="auto"/>
+        </w:rPr>
+        <w:t xml:space="preserve"> Stripe (API),</w:t>
+      </w:r>
+      <w:r>
+        <w:rPr>
+          <w:rFonts w:eastAsia="Times New Roman" w:cs="Times New Roman"/>
+          <w:color w:val="auto"/>
+        </w:rPr>
+        <w:t xml:space="preserve"> Mailgun API, </w:t>
+      </w:r>
+      <w:r>
+        <w:rPr>
+          <w:rFonts w:eastAsia="Times New Roman" w:cs="Times New Roman"/>
+          <w:color w:val="auto"/>
+        </w:rPr>
+        <w:t>Google API</w:t>
+      </w:r>
+      <w:r>
+        <w:rPr>
+          <w:rFonts w:eastAsia="Times New Roman" w:cs="Times New Roman"/>
+          <w:color w:val="auto"/>
+        </w:rPr>
+        <w:t xml:space="preserve">, </w:t>
+      </w:r>
+      <w:r>
+        <w:rPr>
+          <w:rFonts w:eastAsia="Times New Roman" w:cs="Times New Roman"/>
+          <w:color w:val="auto"/>
+        </w:rPr>
+        <w:t>Nginx, Laravel Forge</w:t>
+      </w:r>
+      <w:r>
+        <w:rPr>
+          <w:rFonts w:eastAsia="Times New Roman" w:cs="Times New Roman"/>
+          <w:color w:val="auto"/>
+        </w:rPr>
+        <w:t>, NPM, VueJS, Dusk, JSON, Laravel Passport</w:t>
+      </w:r>
+      <w:r>
+        <w:rPr>
+          <w:rFonts w:eastAsia="Times New Roman" w:cs="Times New Roman"/>
+          <w:color w:val="auto"/>
+        </w:rPr>
+        <w:t>, Laravel Socialite</w:t>
+      </w:r>
+      <w:r>
+        <w:rPr>
+          <w:rFonts w:eastAsia="Times New Roman" w:cs="Times New Roman"/>
+          <w:color w:val="auto"/>
+        </w:rPr>
+        <w:t>.</w:t>
+      </w:r>
+    </w:p>
+    <w:p>
+      <w:pPr>
+        <w:spacing w:after="0"/>
+        <w:rPr>
+          <w:rFonts w:eastAsia="Times New Roman" w:cs="Times New Roman"/>
+          <w:color w:val="auto"/>
         </w:rPr>
       </w:pPr>
     </w:p>
@@ -10672,12 +10905,14 @@
       <w:r>
         <w:t xml:space="preserve"> | </w:t>
       </w:r>
+      <w:proofErr w:type="spellStart"/>
       <w:r>
         <w:rPr>
           <w:rStyle w:val="Emphasis"/>
         </w:rPr>
         <w:t>Purrivacy</w:t>
       </w:r>
+      <w:proofErr w:type="spellEnd"/>
     </w:p>
     <w:p>
       <w:pPr>
@@ -10694,6 +10929,9 @@
       </w:r>
     </w:p>
     <w:p>
+      <w:pPr>
+        <w:spacing w:line="276" w:lineRule="auto"/>
+      </w:pPr>
       <w:r>
         <w:t>Responsible for all aspects of Back-end engineering.</w:t>
       </w:r>
@@ -10711,9 +10949,87 @@
       </w:r>
     </w:p>
     <w:p>
+      <w:pPr>
+        <w:spacing w:line="276" w:lineRule="auto"/>
+      </w:pPr>
       <w:r>
         <w:t>Jasmine library.</w:t>
       </w:r>
+    </w:p>
+    <w:p>
+      <w:pPr>
+        <w:pStyle w:val="ListParagraph"/>
+        <w:numPr>
+          <w:ilvl w:val="0"/>
+          <w:numId w:val="43"/>
+        </w:numPr>
+        <w:spacing w:after="0" w:line="276" w:lineRule="auto"/>
+        <w:rPr>
+          <w:rFonts w:eastAsia="Times New Roman" w:cs="Times New Roman"/>
+          <w:color w:val="auto"/>
+        </w:rPr>
+      </w:pPr>
+      <w:r>
+        <w:rPr>
+          <w:rFonts w:eastAsia="Times New Roman" w:cs="Times New Roman"/>
+          <w:color w:val="auto"/>
+        </w:rPr>
+        <w:t xml:space="preserve">Environment: </w:t>
+      </w:r>
+      <w:r>
+        <w:rPr>
+          <w:rFonts w:eastAsia="Times New Roman" w:cs="Times New Roman"/>
+          <w:color w:val="auto"/>
+        </w:rPr>
+        <w:t xml:space="preserve">Ruby on Rails, </w:t>
+      </w:r>
+      <w:r>
+        <w:rPr>
+          <w:rFonts w:eastAsia="Times New Roman" w:cs="Times New Roman"/>
+          <w:color w:val="auto"/>
+        </w:rPr>
+        <w:t>HTML 5, MySQL, CSS, JavaScript, jQuery, AJAX, Ouath2, Bootstrap, Nginx</w:t>
+      </w:r>
+      <w:r>
+        <w:rPr>
+          <w:rFonts w:eastAsia="Times New Roman" w:cs="Times New Roman"/>
+          <w:color w:val="auto"/>
+        </w:rPr>
+        <w:t>, Ruby</w:t>
+      </w:r>
+      <w:r>
+        <w:rPr>
+          <w:rFonts w:eastAsia="Times New Roman" w:cs="Times New Roman"/>
+          <w:color w:val="auto"/>
+        </w:rPr>
+        <w:t xml:space="preserve"> </w:t>
+      </w:r>
+      <w:r>
+        <w:rPr>
+          <w:rFonts w:eastAsia="Times New Roman" w:cs="Times New Roman"/>
+          <w:color w:val="auto"/>
+        </w:rPr>
+        <w:t>Gems</w:t>
+      </w:r>
+      <w:r>
+        <w:rPr>
+          <w:rFonts w:eastAsia="Times New Roman" w:cs="Times New Roman"/>
+          <w:color w:val="auto"/>
+        </w:rPr>
+        <w:t>, JSON</w:t>
+      </w:r>
+      <w:r>
+        <w:rPr>
+          <w:rFonts w:eastAsia="Times New Roman" w:cs="Times New Roman"/>
+          <w:color w:val="auto"/>
+        </w:rPr>
+        <w:t>, Jasmine.</w:t>
+      </w:r>
+    </w:p>
+    <w:p>
+      <w:pPr>
+        <w:spacing w:line="276" w:lineRule="auto"/>
+      </w:pPr>
     </w:p>
     <w:p>
       <w:pPr>
@@ -10752,6 +11068,9 @@
       </w:r>
     </w:p>
     <w:p>
+      <w:pPr>
+        <w:spacing w:line="276" w:lineRule="auto"/>
+      </w:pPr>
       <w:r>
         <w:t>I start to develop website for small business since 2010 with WordPress and Linux share</w:t>
       </w:r>
@@ -10783,7 +11102,15 @@
         <w:t xml:space="preserve"> for small business as a freelance developer</w:t>
       </w:r>
       <w:r>
-        <w:t>. For last few yearn I built many websites and scripts based on PHP</w:t>
+        <w:t xml:space="preserve">. For last few </w:t>
+      </w:r>
+      <w:proofErr w:type="spellStart"/>
+      <w:r>
+        <w:t>yearn</w:t>
+      </w:r>
+      <w:proofErr w:type="spellEnd"/>
+      <w:r>
+        <w:t xml:space="preserve"> I built many websites and scripts based on PHP</w:t>
       </w:r>
       <w:r>
         <w:t xml:space="preserve"> and MySQL</w:t>
@@ -10845,7 +11172,6 @@
               <w:rPr>
                 <w:noProof/>
               </w:rPr>
-              <w:lastRenderedPageBreak/>
               <mc:AlternateContent>
                 <mc:Choice Requires="wpg">
                   <w:drawing>
@@ -14138,15 +14464,27 @@
             <w:r>
               <w:t xml:space="preserve">Zend, </w:t>
             </w:r>
+            <w:proofErr w:type="spellStart"/>
             <w:r>
-              <w:t xml:space="preserve">CakePHP, </w:t>
+              <w:t>CakePHP</w:t>
             </w:r>
+            <w:proofErr w:type="spellEnd"/>
+            <w:r>
+              <w:t xml:space="preserve">, </w:t>
+            </w:r>
+            <w:proofErr w:type="spellStart"/>
             <w:r>
               <w:t>Symfony</w:t>
             </w:r>
+            <w:proofErr w:type="spellEnd"/>
             <w:r>
-              <w:t>, Yii</w:t>
+              <w:t xml:space="preserve">, </w:t>
             </w:r>
+            <w:proofErr w:type="spellStart"/>
+            <w:r>
+              <w:t>Yii</w:t>
+            </w:r>
+            <w:proofErr w:type="spellEnd"/>
           </w:p>
           <w:p>
             <w:pPr>
@@ -14175,10 +14513,26 @@
               </w:numPr>
             </w:pPr>
             <w:r>
-              <w:t>WordPress, Drupal, Jaykll</w:t>
+              <w:t xml:space="preserve">WordPress, Drupal, </w:t>
+            </w:r>
+            <w:proofErr w:type="spellStart"/>
+            <w:r>
+              <w:t>Je</w:t>
             </w:r>
             <w:r>
-              <w:t>, OctoberCMS</w:t>
+              <w:t>ykll</w:t>
+            </w:r>
+            <w:proofErr w:type="spellEnd"/>
+            <w:r>
+              <w:t xml:space="preserve">, </w:t>
+            </w:r>
+            <w:proofErr w:type="spellStart"/>
+            <w:r>
+              <w:t>OctoberCMS</w:t>
+            </w:r>
+            <w:proofErr w:type="spellEnd"/>
+            <w:r>
+              <w:t>, Gatsby</w:t>
             </w:r>
           </w:p>
           <w:p>
@@ -14189,8 +14543,21 @@
                 <w:numId w:val="36"/>
               </w:numPr>
             </w:pPr>
+            <w:proofErr w:type="spellStart"/>
             <w:r>
-              <w:t>Magento, WooCommerce, Shopify</w:t>
+              <w:t>Magento</w:t>
+            </w:r>
+            <w:proofErr w:type="spellEnd"/>
+            <w:r>
+              <w:t xml:space="preserve">, </w:t>
+            </w:r>
+            <w:proofErr w:type="spellStart"/>
+            <w:r>
+              <w:t>WooCommerce</w:t>
+            </w:r>
+            <w:proofErr w:type="spellEnd"/>
+            <w:r>
+              <w:t>, Shopify</w:t>
             </w:r>
           </w:p>
           <w:p>
@@ -14247,6 +14614,17 @@
             <w:r>
               <w:t>RESTful APIs</w:t>
             </w:r>
+            <w:r>
+              <w:t xml:space="preserve"> (Request, </w:t>
+            </w:r>
+            <w:proofErr w:type="spellStart"/>
+            <w:r>
+              <w:t>Axios</w:t>
+            </w:r>
+            <w:proofErr w:type="spellEnd"/>
+            <w:r>
+              <w:t>, Guzzle)</w:t>
+            </w:r>
           </w:p>
           <w:p>
             <w:pPr>
@@ -14284,8 +14662,21 @@
               </w:numPr>
             </w:pPr>
             <w:r>
-              <w:t>Browser Testing (Selenium, PhantomJS, CasperJS</w:t>
+              <w:t xml:space="preserve">Browser Testing (Selenium, </w:t>
             </w:r>
+            <w:proofErr w:type="spellStart"/>
+            <w:r>
+              <w:t>PhantomJS</w:t>
+            </w:r>
+            <w:proofErr w:type="spellEnd"/>
+            <w:r>
+              <w:t xml:space="preserve">, </w:t>
+            </w:r>
+            <w:proofErr w:type="spellStart"/>
+            <w:r>
+              <w:t>CasperJS</w:t>
+            </w:r>
+            <w:proofErr w:type="spellEnd"/>
             <w:r>
               <w:t xml:space="preserve">, </w:t>
             </w:r>
@@ -14331,12 +14722,14 @@
                 <w:numId w:val="37"/>
               </w:numPr>
             </w:pPr>
+            <w:proofErr w:type="spellStart"/>
             <w:r>
               <w:t>Micro</w:t>
             </w:r>
             <w:r>
               <w:t>services</w:t>
             </w:r>
+            <w:proofErr w:type="spellEnd"/>
             <w:r>
               <w:t xml:space="preserve"> (</w:t>
             </w:r>
@@ -14417,25 +14810,13 @@
               <w:t xml:space="preserve">Other </w:t>
             </w:r>
             <w:r>
-              <w:t>Tools:</w:t>
-            </w:r>
-          </w:p>
-          <w:p>
-            <w:pPr>
-              <w:pStyle w:val="ListBullet"/>
-              <w:numPr>
-                <w:ilvl w:val="1"/>
-                <w:numId w:val="38"/>
-              </w:numPr>
-            </w:pPr>
-            <w:r>
-              <w:t xml:space="preserve">Git &amp; </w:t>
+              <w:t>Tools</w:t>
             </w:r>
             <w:r>
-              <w:t xml:space="preserve">Github, Gitlab, </w:t>
+              <w:t xml:space="preserve"> and Technology</w:t>
             </w:r>
             <w:r>
-              <w:t>Bitbucket</w:t>
+              <w:t>:</w:t>
             </w:r>
           </w:p>
           <w:p>
@@ -14467,8 +14848,13 @@
                 <w:numId w:val="38"/>
               </w:numPr>
             </w:pPr>
+            <w:proofErr w:type="spellStart"/>
             <w:r>
-              <w:t>Webpack,</w:t>
+              <w:t>Webpack</w:t>
+            </w:r>
+            <w:proofErr w:type="spellEnd"/>
+            <w:r>
+              <w:t>,</w:t>
             </w:r>
             <w:r>
               <w:t xml:space="preserve"> Gulp, Grunt</w:t>
@@ -14485,11 +14871,69 @@
                 <w:numId w:val="38"/>
               </w:numPr>
             </w:pPr>
+            <w:proofErr w:type="spellStart"/>
+            <w:r>
+              <w:t>Git</w:t>
+            </w:r>
+            <w:proofErr w:type="spellEnd"/>
+            <w:r>
+              <w:t xml:space="preserve"> &amp; </w:t>
+            </w:r>
+            <w:proofErr w:type="spellStart"/>
+            <w:r>
+              <w:t>Github</w:t>
+            </w:r>
+            <w:proofErr w:type="spellEnd"/>
+            <w:r>
+              <w:t xml:space="preserve">, </w:t>
+            </w:r>
+            <w:proofErr w:type="spellStart"/>
+            <w:r>
+              <w:t>Gitlab</w:t>
+            </w:r>
+            <w:proofErr w:type="spellEnd"/>
+            <w:r>
+              <w:t xml:space="preserve">, </w:t>
+            </w:r>
+            <w:proofErr w:type="spellStart"/>
+            <w:r>
+              <w:t>Bitbucket</w:t>
+            </w:r>
+            <w:bookmarkStart w:id="0" w:name="_GoBack"/>
+            <w:bookmarkEnd w:id="0"/>
+            <w:proofErr w:type="spellEnd"/>
+          </w:p>
+          <w:p>
+            <w:pPr>
+              <w:pStyle w:val="ListBullet"/>
+              <w:numPr>
+                <w:ilvl w:val="1"/>
+                <w:numId w:val="38"/>
+              </w:numPr>
+            </w:pPr>
+            <w:r>
+              <w:t>Handlebars</w:t>
+            </w:r>
+            <w:r>
+              <w:t>, EJS, Pug, Blade, Twig</w:t>
+            </w:r>
+          </w:p>
+          <w:p>
+            <w:pPr>
+              <w:pStyle w:val="ListBullet"/>
+              <w:numPr>
+                <w:ilvl w:val="1"/>
+                <w:numId w:val="38"/>
+              </w:numPr>
+            </w:pPr>
             <w:r>
               <w:t xml:space="preserve">Docker, Vagrant, </w:t>
             </w:r>
             <w:r>
               <w:t>Valet</w:t>
+            </w:r>
+            <w:r>
+              <w:t>, Virtual Box</w:t>
             </w:r>
           </w:p>
           <w:p>
@@ -14504,16 +14948,29 @@
               <w:t>Apache, Ngin</w:t>
             </w:r>
             <w:r>
-              <w:t xml:space="preserve">x, Digital Ocean, Heroku, </w:t>
+              <w:t xml:space="preserve">x, Digital Ocean, </w:t>
+            </w:r>
+            <w:proofErr w:type="spellStart"/>
+            <w:r>
+              <w:t>Heroku</w:t>
+            </w:r>
+            <w:proofErr w:type="spellEnd"/>
+            <w:r>
+              <w:t xml:space="preserve">, </w:t>
             </w:r>
             <w:r>
               <w:t xml:space="preserve">Laravel Forge, </w:t>
             </w:r>
+            <w:proofErr w:type="spellStart"/>
             <w:r>
               <w:t>Gi</w:t>
             </w:r>
             <w:r>
-              <w:t>thub pa</w:t>
+              <w:t>thub</w:t>
+            </w:r>
+            <w:proofErr w:type="spellEnd"/>
+            <w:r>
+              <w:t xml:space="preserve"> pa</w:t>
             </w:r>
             <w:r>
               <w:t>ges</w:t>
@@ -14528,48 +14985,52 @@
               </w:numPr>
             </w:pPr>
             <w:r>
-              <w:t xml:space="preserve">Sketch 3, </w:t>
+              <w:t xml:space="preserve">Sketch, </w:t>
             </w:r>
+            <w:proofErr w:type="spellStart"/>
             <w:r>
               <w:t>Pixelmator</w:t>
             </w:r>
+            <w:proofErr w:type="spellEnd"/>
             <w:r>
-              <w:t>, InvisionApp, Slack</w:t>
+              <w:t xml:space="preserve">, </w:t>
+            </w:r>
+            <w:proofErr w:type="spellStart"/>
+            <w:r>
+              <w:t>InvisionApp</w:t>
+            </w:r>
+            <w:proofErr w:type="spellEnd"/>
+            <w:r>
+              <w:t>, Slack</w:t>
             </w:r>
           </w:p>
           <w:p>
             <w:pPr>
               <w:pStyle w:val="ListBullet"/>
               <w:numPr>
-                <w:ilvl w:val="0"/>
-                <w:numId w:val="0"/>
+                <w:ilvl w:val="1"/>
+                <w:numId w:val="38"/>
               </w:numPr>
-              <w:rPr>
-                <w:b/>
-              </w:rPr>
             </w:pPr>
-          </w:p>
-          <w:p>
-            <w:pPr>
-              <w:pStyle w:val="ListBullet"/>
-              <w:numPr>
-                <w:ilvl w:val="0"/>
-                <w:numId w:val="0"/>
-              </w:numPr>
-              <w:rPr>
-                <w:b/>
-              </w:rPr>
-            </w:pPr>
-          </w:p>
-          <w:p>
-            <w:pPr>
-              <w:pStyle w:val="ListBullet"/>
-              <w:numPr>
-                <w:ilvl w:val="0"/>
-                <w:numId w:val="0"/>
-              </w:numPr>
-              <w:ind w:left="720"/>
-            </w:pPr>
+            <w:proofErr w:type="spellStart"/>
+            <w:r>
+              <w:t>Navicat</w:t>
+            </w:r>
+            <w:proofErr w:type="spellEnd"/>
+            <w:r>
+              <w:t xml:space="preserve">, </w:t>
+            </w:r>
+            <w:proofErr w:type="spellStart"/>
+            <w:r>
+              <w:t>Sequelp</w:t>
+            </w:r>
+            <w:r>
+              <w:t>ro</w:t>
+            </w:r>
+            <w:proofErr w:type="spellEnd"/>
+            <w:r>
+              <w:t>, MySQL Workbench, Oracle DBMS</w:t>
+            </w:r>
           </w:p>
           <w:p>
             <w:pPr>
@@ -14589,18 +15050,18 @@
                 <w:numId w:val="27"/>
               </w:numPr>
               <w:rPr>
-                <w:b/>
+                <w:bCs/>
               </w:rPr>
             </w:pPr>
             <w:r>
               <w:rPr>
-                <w:b/>
+                <w:bCs/>
               </w:rPr>
               <w:t>Text editors &amp; IDEs</w:t>
             </w:r>
             <w:r>
               <w:rPr>
-                <w:b/>
+                <w:bCs/>
               </w:rPr>
               <w:t>:</w:t>
             </w:r>
@@ -14617,8 +15078,29 @@
               <w:t>Sublime, Atom, Visual Studio Code,</w:t>
             </w:r>
             <w:r>
-              <w:t xml:space="preserve"> Vim, Emacs</w:t>
+              <w:t xml:space="preserve"> Vim, </w:t>
             </w:r>
+            <w:proofErr w:type="spellStart"/>
+            <w:r>
+              <w:t>Emacs</w:t>
+            </w:r>
+            <w:proofErr w:type="spellEnd"/>
+            <w:r>
+              <w:t xml:space="preserve">, </w:t>
+            </w:r>
+            <w:proofErr w:type="spellStart"/>
+            <w:r>
+              <w:t>Codepen</w:t>
+            </w:r>
+            <w:proofErr w:type="spellEnd"/>
+            <w:r>
+              <w:t xml:space="preserve">, </w:t>
+            </w:r>
+            <w:proofErr w:type="spellStart"/>
+            <w:r>
+              <w:t>JSbin</w:t>
+            </w:r>
+            <w:proofErr w:type="spellEnd"/>
           </w:p>
           <w:p>
             <w:pPr>
@@ -14634,9 +15116,27 @@
                 <w:szCs w:val="24"/>
               </w:rPr>
             </w:pPr>
+            <w:proofErr w:type="spellStart"/>
             <w:r>
-              <w:t>PHPStorm, WebStorm, PyCharm</w:t>
+              <w:t>PHPStorm</w:t>
             </w:r>
+            <w:proofErr w:type="spellEnd"/>
+            <w:r>
+              <w:t xml:space="preserve">, </w:t>
+            </w:r>
+            <w:proofErr w:type="spellStart"/>
+            <w:r>
+              <w:t>WebStorm</w:t>
+            </w:r>
+            <w:proofErr w:type="spellEnd"/>
+            <w:r>
+              <w:t xml:space="preserve">, </w:t>
+            </w:r>
+            <w:proofErr w:type="spellStart"/>
+            <w:r>
+              <w:t>PyCharm</w:t>
+            </w:r>
+            <w:proofErr w:type="spellEnd"/>
           </w:p>
         </w:tc>
       </w:tr>
@@ -16439,12 +16939,14 @@
         <w:tab/>
         <w:t xml:space="preserve">        </w:t>
       </w:r>
+      <w:proofErr w:type="spellStart"/>
       <w:r>
         <w:rPr>
           <w:color w:val="A6A6A6" w:themeColor="background1" w:themeShade="A6"/>
         </w:rPr>
         <w:t>Udacity</w:t>
       </w:r>
+      <w:proofErr w:type="spellEnd"/>
       <w:r>
         <w:rPr>
           <w:b/>
@@ -16475,19 +16977,37 @@
         <w:t xml:space="preserve">Web Technology in </w:t>
       </w:r>
       <w:r>
-        <w:t>Lynda, TeamTreehouse</w:t>
+        <w:t xml:space="preserve">Lynda, </w:t>
       </w:r>
+      <w:proofErr w:type="spellStart"/>
+      <w:r>
+        <w:t>TeamTreehouse</w:t>
+      </w:r>
+      <w:proofErr w:type="spellEnd"/>
       <w:r>
         <w:t>,</w:t>
       </w:r>
       <w:r>
         <w:t xml:space="preserve"> </w:t>
       </w:r>
+      <w:proofErr w:type="spellStart"/>
       <w:r>
-        <w:t>Pluralsight,</w:t>
+        <w:t>Pluralsight</w:t>
+      </w:r>
+      <w:proofErr w:type="spellEnd"/>
+      <w:r>
+        <w:t>,</w:t>
       </w:r>
       <w:r>
-        <w:t xml:space="preserve"> Udemy.</w:t>
+        <w:t xml:space="preserve"> </w:t>
+      </w:r>
+      <w:proofErr w:type="spellStart"/>
+      <w:r>
+        <w:t>Udemy</w:t>
+      </w:r>
+      <w:proofErr w:type="spellEnd"/>
+      <w:r>
+        <w:t>.</w:t>
       </w:r>
       <w:r>
         <w:tab/>
@@ -18174,6 +18694,11 @@
     </w:tbl>
     <w:p>
       <w:pPr>
+        <w:pStyle w:val="ListParagraph"/>
+        <w:numPr>
+          <w:ilvl w:val="0"/>
+          <w:numId w:val="44"/>
+        </w:numPr>
         <w:rPr>
           <w:color w:val="404040" w:themeColor="text1" w:themeTint="BF"/>
         </w:rPr>
@@ -18195,6 +18720,7 @@
           <w:rPr>
             <w:rStyle w:val="Hyperlink"/>
             <w:color w:val="404040" w:themeColor="text1" w:themeTint="BF"/>
+            <w:u w:val="none"/>
           </w:rPr>
           <w:t>www.jeffshomali.com/projects</w:t>
         </w:r>
@@ -18208,6 +18734,11 @@
     </w:p>
     <w:p>
       <w:pPr>
+        <w:pStyle w:val="ListParagraph"/>
+        <w:numPr>
+          <w:ilvl w:val="0"/>
+          <w:numId w:val="44"/>
+        </w:numPr>
         <w:rPr>
           <w:color w:val="404040" w:themeColor="text1" w:themeTint="BF"/>
         </w:rPr>
@@ -18257,6 +18788,11 @@
     </w:p>
     <w:p>
       <w:pPr>
+        <w:pStyle w:val="ListParagraph"/>
+        <w:numPr>
+          <w:ilvl w:val="0"/>
+          <w:numId w:val="44"/>
+        </w:numPr>
         <w:rPr>
           <w:color w:val="404040" w:themeColor="text1" w:themeTint="BF"/>
         </w:rPr>
@@ -18284,6 +18820,11 @@
     </w:p>
     <w:p>
       <w:pPr>
+        <w:pStyle w:val="ListParagraph"/>
+        <w:numPr>
+          <w:ilvl w:val="0"/>
+          <w:numId w:val="44"/>
+        </w:numPr>
         <w:rPr>
           <w:color w:val="404040" w:themeColor="text1" w:themeTint="BF"/>
         </w:rPr>
@@ -18305,6 +18846,11 @@
     </w:p>
     <w:p>
       <w:pPr>
+        <w:pStyle w:val="ListParagraph"/>
+        <w:numPr>
+          <w:ilvl w:val="0"/>
+          <w:numId w:val="44"/>
+        </w:numPr>
         <w:rPr>
           <w:color w:val="404040" w:themeColor="text1" w:themeTint="BF"/>
         </w:rPr>
@@ -18332,6 +18878,11 @@
     </w:p>
     <w:p>
       <w:pPr>
+        <w:pStyle w:val="ListParagraph"/>
+        <w:numPr>
+          <w:ilvl w:val="0"/>
+          <w:numId w:val="44"/>
+        </w:numPr>
         <w:rPr>
           <w:color w:val="404040" w:themeColor="text1" w:themeTint="BF"/>
         </w:rPr>
@@ -18359,22 +18910,9 @@
           <w:rPr>
             <w:rStyle w:val="Hyperlink"/>
             <w:color w:val="404040" w:themeColor="text1" w:themeTint="BF"/>
+            <w:u w:val="none"/>
           </w:rPr>
-          <w:t>http://www.jeffshoma</w:t>
-        </w:r>
-        <w:r>
-          <w:rPr>
-            <w:rStyle w:val="Hyperlink"/>
-            <w:color w:val="404040" w:themeColor="text1" w:themeTint="BF"/>
-          </w:rPr>
-          <w:t>l</w:t>
-        </w:r>
-        <w:r>
-          <w:rPr>
-            <w:rStyle w:val="Hyperlink"/>
-            <w:color w:val="404040" w:themeColor="text1" w:themeTint="BF"/>
-          </w:rPr>
-          <w:t>i.com/blog</w:t>
+          <w:t>http://www.jeffshomali.com/blog</w:t>
         </w:r>
       </w:hyperlink>
     </w:p>
@@ -18468,7 +19006,7 @@
           <w:rPr>
             <w:noProof/>
           </w:rPr>
-          <w:t>2</w:t>
+          <w:t>3</w:t>
         </w:r>
         <w:r>
           <w:rPr>
@@ -18773,10 +19311,11 @@
   <w:abstractNum w:abstractNumId="9">
     <w:nsid w:val="FFFFFF89"/>
     <w:multiLevelType w:val="singleLevel"/>
-    <w:tmpl w:val="1A6014A0"/>
+    <w:tmpl w:val="FFE0CF8E"/>
     <w:lvl w:ilvl="0">
       <w:start w:val="1"/>
       <w:numFmt w:val="bullet"/>
+      <w:pStyle w:val="ListBullet"/>
       <w:lvlText w:val=""/>
       <w:lvlJc w:val="left"/>
       <w:pPr>
@@ -18962,6 +19501,119 @@
     </w:lvl>
   </w:abstractNum>
   <w:abstractNum w:abstractNumId="12">
+    <w:nsid w:val="0BD946F2"/>
+    <w:multiLevelType w:val="hybridMultilevel"/>
+    <w:tmpl w:val="EDEE6AEC"/>
+    <w:lvl w:ilvl="0" w:tplc="04090003">
+      <w:start w:val="1"/>
+      <w:numFmt w:val="bullet"/>
+      <w:lvlText w:val="o"/>
+      <w:lvlJc w:val="left"/>
+      <w:pPr>
+        <w:ind w:left="360" w:hanging="360"/>
+      </w:pPr>
+      <w:rPr>
+        <w:rFonts w:ascii="Courier New" w:hAnsi="Courier New" w:cs="Courier New" w:hint="default"/>
+      </w:rPr>
+    </w:lvl>
+    <w:lvl w:ilvl="1" w:tplc="04090003" w:tentative="1">
+      <w:start w:val="1"/>
+      <w:numFmt w:val="bullet"/>
+      <w:lvlText w:val="o"/>
+      <w:lvlJc w:val="left"/>
+      <w:pPr>
+        <w:ind w:left="1080" w:hanging="360"/>
+      </w:pPr>
+      <w:rPr>
+        <w:rFonts w:ascii="Courier New" w:hAnsi="Courier New" w:cs="Courier New" w:hint="default"/>
+      </w:rPr>
+    </w:lvl>
+    <w:lvl w:ilvl="2" w:tplc="04090005" w:tentative="1">
+      <w:start w:val="1"/>
+      <w:numFmt w:val="bullet"/>
+      <w:lvlText w:val=""/>
+      <w:lvlJc w:val="left"/>
+      <w:pPr>
+        <w:ind w:left="1800" w:hanging="360"/>
+      </w:pPr>
+      <w:rPr>
+        <w:rFonts w:ascii="Wingdings" w:hAnsi="Wingdings" w:hint="default"/>
+      </w:rPr>
+    </w:lvl>
+    <w:lvl w:ilvl="3" w:tplc="04090001" w:tentative="1">
+      <w:start w:val="1"/>
+      <w:numFmt w:val="bullet"/>
+      <w:lvlText w:val=""/>
+      <w:lvlJc w:val="left"/>
+      <w:pPr>
+        <w:ind w:left="2520" w:hanging="360"/>
+      </w:pPr>
+      <w:rPr>
+        <w:rFonts w:ascii="Symbol" w:hAnsi="Symbol" w:hint="default"/>
+      </w:rPr>
+    </w:lvl>
+    <w:lvl w:ilvl="4" w:tplc="04090003" w:tentative="1">
+      <w:start w:val="1"/>
+      <w:numFmt w:val="bullet"/>
+      <w:lvlText w:val="o"/>
+      <w:lvlJc w:val="left"/>
+      <w:pPr>
+        <w:ind w:left="3240" w:hanging="360"/>
+      </w:pPr>
+      <w:rPr>
+        <w:rFonts w:ascii="Courier New" w:hAnsi="Courier New" w:cs="Courier New" w:hint="default"/>
+      </w:rPr>
+    </w:lvl>
+    <w:lvl w:ilvl="5" w:tplc="04090005" w:tentative="1">
+      <w:start w:val="1"/>
+      <w:numFmt w:val="bullet"/>
+      <w:lvlText w:val=""/>
+      <w:lvlJc w:val="left"/>
+      <w:pPr>
+        <w:ind w:left="3960" w:hanging="360"/>
+      </w:pPr>
+      <w:rPr>
+        <w:rFonts w:ascii="Wingdings" w:hAnsi="Wingdings" w:hint="default"/>
+      </w:rPr>
+    </w:lvl>
+    <w:lvl w:ilvl="6" w:tplc="04090001" w:tentative="1">
+      <w:start w:val="1"/>
+      <w:numFmt w:val="bullet"/>
+      <w:lvlText w:val=""/>
+      <w:lvlJc w:val="left"/>
+      <w:pPr>
+        <w:ind w:left="4680" w:hanging="360"/>
+      </w:pPr>
+      <w:rPr>
+        <w:rFonts w:ascii="Symbol" w:hAnsi="Symbol" w:hint="default"/>
+      </w:rPr>
+    </w:lvl>
+    <w:lvl w:ilvl="7" w:tplc="04090003" w:tentative="1">
+      <w:start w:val="1"/>
+      <w:numFmt w:val="bullet"/>
+      <w:lvlText w:val="o"/>
+      <w:lvlJc w:val="left"/>
+      <w:pPr>
+        <w:ind w:left="5400" w:hanging="360"/>
+      </w:pPr>
+      <w:rPr>
+        <w:rFonts w:ascii="Courier New" w:hAnsi="Courier New" w:cs="Courier New" w:hint="default"/>
+      </w:rPr>
+    </w:lvl>
+    <w:lvl w:ilvl="8" w:tplc="04090005" w:tentative="1">
+      <w:start w:val="1"/>
+      <w:numFmt w:val="bullet"/>
+      <w:lvlText w:val=""/>
+      <w:lvlJc w:val="left"/>
+      <w:pPr>
+        <w:ind w:left="6120" w:hanging="360"/>
+      </w:pPr>
+      <w:rPr>
+        <w:rFonts w:ascii="Wingdings" w:hAnsi="Wingdings" w:hint="default"/>
+      </w:rPr>
+    </w:lvl>
+  </w:abstractNum>
+  <w:abstractNum w:abstractNumId="13">
     <w:nsid w:val="0C5970CF"/>
     <w:multiLevelType w:val="hybridMultilevel"/>
     <w:tmpl w:val="02D63966"/>
@@ -19074,7 +19726,7 @@
       </w:rPr>
     </w:lvl>
   </w:abstractNum>
-  <w:abstractNum w:abstractNumId="13">
+  <w:abstractNum w:abstractNumId="14">
     <w:nsid w:val="0E98168E"/>
     <w:multiLevelType w:val="multilevel"/>
     <w:tmpl w:val="D2A0CBD2"/>
@@ -19165,7 +19817,235 @@
       </w:pPr>
     </w:lvl>
   </w:abstractNum>
-  <w:abstractNum w:abstractNumId="14">
+  <w:abstractNum w:abstractNumId="15">
+    <w:nsid w:val="0F4C0576"/>
+    <w:multiLevelType w:val="hybridMultilevel"/>
+    <w:tmpl w:val="7CB0112E"/>
+    <w:lvl w:ilvl="0" w:tplc="04090003">
+      <w:start w:val="1"/>
+      <w:numFmt w:val="bullet"/>
+      <w:lvlText w:val="o"/>
+      <w:lvlJc w:val="left"/>
+      <w:pPr>
+        <w:ind w:left="360" w:hanging="360"/>
+      </w:pPr>
+      <w:rPr>
+        <w:rFonts w:ascii="Courier New" w:hAnsi="Courier New" w:cs="Courier New" w:hint="default"/>
+      </w:rPr>
+    </w:lvl>
+    <w:lvl w:ilvl="1" w:tplc="04090003" w:tentative="1">
+      <w:start w:val="1"/>
+      <w:numFmt w:val="bullet"/>
+      <w:lvlText w:val="o"/>
+      <w:lvlJc w:val="left"/>
+      <w:pPr>
+        <w:ind w:left="1080" w:hanging="360"/>
+      </w:pPr>
+      <w:rPr>
+        <w:rFonts w:ascii="Courier New" w:hAnsi="Courier New" w:cs="Courier New" w:hint="default"/>
+      </w:rPr>
+    </w:lvl>
+    <w:lvl w:ilvl="2" w:tplc="04090005" w:tentative="1">
+      <w:start w:val="1"/>
+      <w:numFmt w:val="bullet"/>
+      <w:lvlText w:val=""/>
+      <w:lvlJc w:val="left"/>
+      <w:pPr>
+        <w:ind w:left="1800" w:hanging="360"/>
+      </w:pPr>
+      <w:rPr>
+        <w:rFonts w:ascii="Wingdings" w:hAnsi="Wingdings" w:hint="default"/>
+      </w:rPr>
+    </w:lvl>
+    <w:lvl w:ilvl="3" w:tplc="04090001" w:tentative="1">
+      <w:start w:val="1"/>
+      <w:numFmt w:val="bullet"/>
+      <w:lvlText w:val=""/>
+      <w:lvlJc w:val="left"/>
+      <w:pPr>
+        <w:ind w:left="2520" w:hanging="360"/>
+      </w:pPr>
+      <w:rPr>
+        <w:rFonts w:ascii="Symbol" w:hAnsi="Symbol" w:hint="default"/>
+      </w:rPr>
+    </w:lvl>
+    <w:lvl w:ilvl="4" w:tplc="04090003" w:tentative="1">
+      <w:start w:val="1"/>
+      <w:numFmt w:val="bullet"/>
+      <w:lvlText w:val="o"/>
+      <w:lvlJc w:val="left"/>
+      <w:pPr>
+        <w:ind w:left="3240" w:hanging="360"/>
+      </w:pPr>
+      <w:rPr>
+        <w:rFonts w:ascii="Courier New" w:hAnsi="Courier New" w:cs="Courier New" w:hint="default"/>
+      </w:rPr>
+    </w:lvl>
+    <w:lvl w:ilvl="5" w:tplc="04090005" w:tentative="1">
+      <w:start w:val="1"/>
+      <w:numFmt w:val="bullet"/>
+      <w:lvlText w:val=""/>
+      <w:lvlJc w:val="left"/>
+      <w:pPr>
+        <w:ind w:left="3960" w:hanging="360"/>
+      </w:pPr>
+      <w:rPr>
+        <w:rFonts w:ascii="Wingdings" w:hAnsi="Wingdings" w:hint="default"/>
+      </w:rPr>
+    </w:lvl>
+    <w:lvl w:ilvl="6" w:tplc="04090001" w:tentative="1">
+      <w:start w:val="1"/>
+      <w:numFmt w:val="bullet"/>
+      <w:lvlText w:val=""/>
+      <w:lvlJc w:val="left"/>
+      <w:pPr>
+        <w:ind w:left="4680" w:hanging="360"/>
+      </w:pPr>
+      <w:rPr>
+        <w:rFonts w:ascii="Symbol" w:hAnsi="Symbol" w:hint="default"/>
+      </w:rPr>
+    </w:lvl>
+    <w:lvl w:ilvl="7" w:tplc="04090003" w:tentative="1">
+      <w:start w:val="1"/>
+      <w:numFmt w:val="bullet"/>
+      <w:lvlText w:val="o"/>
+      <w:lvlJc w:val="left"/>
+      <w:pPr>
+        <w:ind w:left="5400" w:hanging="360"/>
+      </w:pPr>
+      <w:rPr>
+        <w:rFonts w:ascii="Courier New" w:hAnsi="Courier New" w:cs="Courier New" w:hint="default"/>
+      </w:rPr>
+    </w:lvl>
+    <w:lvl w:ilvl="8" w:tplc="04090005" w:tentative="1">
+      <w:start w:val="1"/>
+      <w:numFmt w:val="bullet"/>
+      <w:lvlText w:val=""/>
+      <w:lvlJc w:val="left"/>
+      <w:pPr>
+        <w:ind w:left="6120" w:hanging="360"/>
+      </w:pPr>
+      <w:rPr>
+        <w:rFonts w:ascii="Wingdings" w:hAnsi="Wingdings" w:hint="default"/>
+      </w:rPr>
+    </w:lvl>
+  </w:abstractNum>
+  <w:abstractNum w:abstractNumId="16">
+    <w:nsid w:val="10890D58"/>
+    <w:multiLevelType w:val="hybridMultilevel"/>
+    <w:tmpl w:val="D9D8E6EE"/>
+    <w:lvl w:ilvl="0" w:tplc="C7CA02B6">
+      <w:start w:val="1"/>
+      <w:numFmt w:val="bullet"/>
+      <w:lvlText w:val=""/>
+      <w:lvlJc w:val="left"/>
+      <w:pPr>
+        <w:ind w:left="360" w:hanging="360"/>
+      </w:pPr>
+      <w:rPr>
+        <w:rFonts w:ascii="Wingdings" w:hAnsi="Wingdings" w:hint="default"/>
+        <w:sz w:val="15"/>
+        <w:szCs w:val="15"/>
+      </w:rPr>
+    </w:lvl>
+    <w:lvl w:ilvl="1" w:tplc="04090003" w:tentative="1">
+      <w:start w:val="1"/>
+      <w:numFmt w:val="bullet"/>
+      <w:lvlText w:val="o"/>
+      <w:lvlJc w:val="left"/>
+      <w:pPr>
+        <w:ind w:left="1080" w:hanging="360"/>
+      </w:pPr>
+      <w:rPr>
+        <w:rFonts w:ascii="Courier New" w:hAnsi="Courier New" w:cs="Courier New" w:hint="default"/>
+      </w:rPr>
+    </w:lvl>
+    <w:lvl w:ilvl="2" w:tplc="04090005" w:tentative="1">
+      <w:start w:val="1"/>
+      <w:numFmt w:val="bullet"/>
+      <w:lvlText w:val=""/>
+      <w:lvlJc w:val="left"/>
+      <w:pPr>
+        <w:ind w:left="1800" w:hanging="360"/>
+      </w:pPr>
+      <w:rPr>
+        <w:rFonts w:ascii="Wingdings" w:hAnsi="Wingdings" w:hint="default"/>
+      </w:rPr>
+    </w:lvl>
+    <w:lvl w:ilvl="3" w:tplc="04090001" w:tentative="1">
+      <w:start w:val="1"/>
+      <w:numFmt w:val="bullet"/>
+      <w:lvlText w:val=""/>
+      <w:lvlJc w:val="left"/>
+      <w:pPr>
+        <w:ind w:left="2520" w:hanging="360"/>
+      </w:pPr>
+      <w:rPr>
+        <w:rFonts w:ascii="Symbol" w:hAnsi="Symbol" w:hint="default"/>
+      </w:rPr>
+    </w:lvl>
+    <w:lvl w:ilvl="4" w:tplc="04090003" w:tentative="1">
+      <w:start w:val="1"/>
+      <w:numFmt w:val="bullet"/>
+      <w:lvlText w:val="o"/>
+      <w:lvlJc w:val="left"/>
+      <w:pPr>
+        <w:ind w:left="3240" w:hanging="360"/>
+      </w:pPr>
+      <w:rPr>
+        <w:rFonts w:ascii="Courier New" w:hAnsi="Courier New" w:cs="Courier New" w:hint="default"/>
+      </w:rPr>
+    </w:lvl>
+    <w:lvl w:ilvl="5" w:tplc="04090005" w:tentative="1">
+      <w:start w:val="1"/>
+      <w:numFmt w:val="bullet"/>
+      <w:lvlText w:val=""/>
+      <w:lvlJc w:val="left"/>
+      <w:pPr>
+        <w:ind w:left="3960" w:hanging="360"/>
+      </w:pPr>
+      <w:rPr>
+        <w:rFonts w:ascii="Wingdings" w:hAnsi="Wingdings" w:hint="default"/>
+      </w:rPr>
+    </w:lvl>
+    <w:lvl w:ilvl="6" w:tplc="04090001" w:tentative="1">
+      <w:start w:val="1"/>
+      <w:numFmt w:val="bullet"/>
+      <w:lvlText w:val=""/>
+      <w:lvlJc w:val="left"/>
+      <w:pPr>
+        <w:ind w:left="4680" w:hanging="360"/>
+      </w:pPr>
+      <w:rPr>
+        <w:rFonts w:ascii="Symbol" w:hAnsi="Symbol" w:hint="default"/>
+      </w:rPr>
+    </w:lvl>
+    <w:lvl w:ilvl="7" w:tplc="04090003" w:tentative="1">
+      <w:start w:val="1"/>
+      <w:numFmt w:val="bullet"/>
+      <w:lvlText w:val="o"/>
+      <w:lvlJc w:val="left"/>
+      <w:pPr>
+        <w:ind w:left="5400" w:hanging="360"/>
+      </w:pPr>
+      <w:rPr>
+        <w:rFonts w:ascii="Courier New" w:hAnsi="Courier New" w:cs="Courier New" w:hint="default"/>
+      </w:rPr>
+    </w:lvl>
+    <w:lvl w:ilvl="8" w:tplc="04090005" w:tentative="1">
+      <w:start w:val="1"/>
+      <w:numFmt w:val="bullet"/>
+      <w:lvlText w:val=""/>
+      <w:lvlJc w:val="left"/>
+      <w:pPr>
+        <w:ind w:left="6120" w:hanging="360"/>
+      </w:pPr>
+      <w:rPr>
+        <w:rFonts w:ascii="Wingdings" w:hAnsi="Wingdings" w:hint="default"/>
+      </w:rPr>
+    </w:lvl>
+  </w:abstractNum>
+  <w:abstractNum w:abstractNumId="17">
     <w:nsid w:val="1972507F"/>
     <w:multiLevelType w:val="hybridMultilevel"/>
     <w:tmpl w:val="D0F4D5B8"/>
@@ -19278,7 +20158,7 @@
       </w:rPr>
     </w:lvl>
   </w:abstractNum>
-  <w:abstractNum w:abstractNumId="15">
+  <w:abstractNum w:abstractNumId="18">
     <w:nsid w:val="1A0A1F95"/>
     <w:multiLevelType w:val="hybridMultilevel"/>
     <w:tmpl w:val="794A6A62"/>
@@ -19391,7 +20271,7 @@
       </w:rPr>
     </w:lvl>
   </w:abstractNum>
-  <w:abstractNum w:abstractNumId="16">
+  <w:abstractNum w:abstractNumId="19">
     <w:nsid w:val="21D36168"/>
     <w:multiLevelType w:val="multilevel"/>
     <w:tmpl w:val="012EC30C"/>
@@ -19505,7 +20385,7 @@
       </w:rPr>
     </w:lvl>
   </w:abstractNum>
-  <w:abstractNum w:abstractNumId="17">
+  <w:abstractNum w:abstractNumId="20">
     <w:nsid w:val="245E5FE6"/>
     <w:multiLevelType w:val="multilevel"/>
     <w:tmpl w:val="1194A500"/>
@@ -19622,7 +20502,7 @@
       </w:rPr>
     </w:lvl>
   </w:abstractNum>
-  <w:abstractNum w:abstractNumId="18">
+  <w:abstractNum w:abstractNumId="21">
     <w:nsid w:val="26357AE7"/>
     <w:multiLevelType w:val="hybridMultilevel"/>
     <w:tmpl w:val="9B58E94C"/>
@@ -19735,7 +20615,7 @@
       </w:rPr>
     </w:lvl>
   </w:abstractNum>
-  <w:abstractNum w:abstractNumId="19">
+  <w:abstractNum w:abstractNumId="22">
     <w:nsid w:val="29EE3BFA"/>
     <w:multiLevelType w:val="hybridMultilevel"/>
     <w:tmpl w:val="29E00576"/>
@@ -19848,7 +20728,7 @@
       </w:rPr>
     </w:lvl>
   </w:abstractNum>
-  <w:abstractNum w:abstractNumId="20">
+  <w:abstractNum w:abstractNumId="23">
     <w:nsid w:val="347773F8"/>
     <w:multiLevelType w:val="hybridMultilevel"/>
     <w:tmpl w:val="9B1CF26A"/>
@@ -19961,7 +20841,7 @@
       </w:rPr>
     </w:lvl>
   </w:abstractNum>
-  <w:abstractNum w:abstractNumId="21">
+  <w:abstractNum w:abstractNumId="24">
     <w:nsid w:val="373E7D43"/>
     <w:multiLevelType w:val="hybridMultilevel"/>
     <w:tmpl w:val="A00A2376"/>
@@ -20074,7 +20954,7 @@
       </w:rPr>
     </w:lvl>
   </w:abstractNum>
-  <w:abstractNum w:abstractNumId="22">
+  <w:abstractNum w:abstractNumId="25">
     <w:nsid w:val="3E255841"/>
     <w:multiLevelType w:val="hybridMultilevel"/>
     <w:tmpl w:val="F54E5C4A"/>
@@ -20187,7 +21067,7 @@
       </w:rPr>
     </w:lvl>
   </w:abstractNum>
-  <w:abstractNum w:abstractNumId="23">
+  <w:abstractNum w:abstractNumId="26">
     <w:nsid w:val="49767E07"/>
     <w:multiLevelType w:val="hybridMultilevel"/>
     <w:tmpl w:val="5226DCBA"/>
@@ -20300,7 +21180,7 @@
       </w:rPr>
     </w:lvl>
   </w:abstractNum>
-  <w:abstractNum w:abstractNumId="24">
+  <w:abstractNum w:abstractNumId="27">
     <w:nsid w:val="49952ABB"/>
     <w:multiLevelType w:val="hybridMultilevel"/>
     <w:tmpl w:val="05FCFC5E"/>
@@ -20413,7 +21293,7 @@
       </w:rPr>
     </w:lvl>
   </w:abstractNum>
-  <w:abstractNum w:abstractNumId="25">
+  <w:abstractNum w:abstractNumId="28">
     <w:nsid w:val="4E333C99"/>
     <w:multiLevelType w:val="hybridMultilevel"/>
     <w:tmpl w:val="D864F41C"/>
@@ -20526,7 +21406,7 @@
       </w:rPr>
     </w:lvl>
   </w:abstractNum>
-  <w:abstractNum w:abstractNumId="26">
+  <w:abstractNum w:abstractNumId="29">
     <w:nsid w:val="56024D83"/>
     <w:multiLevelType w:val="hybridMultilevel"/>
     <w:tmpl w:val="DE285D60"/>
@@ -20639,7 +21519,7 @@
       </w:rPr>
     </w:lvl>
   </w:abstractNum>
-  <w:abstractNum w:abstractNumId="27">
+  <w:abstractNum w:abstractNumId="30">
     <w:nsid w:val="57A50EBE"/>
     <w:multiLevelType w:val="hybridMultilevel"/>
     <w:tmpl w:val="6848F82E"/>
@@ -20752,7 +21632,7 @@
       </w:rPr>
     </w:lvl>
   </w:abstractNum>
-  <w:abstractNum w:abstractNumId="28">
+  <w:abstractNum w:abstractNumId="31">
     <w:nsid w:val="59BE0DC5"/>
     <w:multiLevelType w:val="hybridMultilevel"/>
     <w:tmpl w:val="D7383FC8"/>
@@ -20865,7 +21745,7 @@
       </w:rPr>
     </w:lvl>
   </w:abstractNum>
-  <w:abstractNum w:abstractNumId="29">
+  <w:abstractNum w:abstractNumId="32">
     <w:nsid w:val="5CB555C2"/>
     <w:multiLevelType w:val="hybridMultilevel"/>
     <w:tmpl w:val="56A2F0F6"/>
@@ -20977,7 +21857,7 @@
       </w:rPr>
     </w:lvl>
   </w:abstractNum>
-  <w:abstractNum w:abstractNumId="30">
+  <w:abstractNum w:abstractNumId="33">
     <w:nsid w:val="6DB75B66"/>
     <w:multiLevelType w:val="hybridMultilevel"/>
     <w:tmpl w:val="6752214E"/>
@@ -21090,7 +21970,7 @@
       </w:rPr>
     </w:lvl>
   </w:abstractNum>
-  <w:abstractNum w:abstractNumId="31">
+  <w:abstractNum w:abstractNumId="34">
     <w:nsid w:val="70134647"/>
     <w:multiLevelType w:val="hybridMultilevel"/>
     <w:tmpl w:val="8BDCE98A"/>
@@ -21203,7 +22083,7 @@
       </w:rPr>
     </w:lvl>
   </w:abstractNum>
-  <w:abstractNum w:abstractNumId="32">
+  <w:abstractNum w:abstractNumId="35">
     <w:nsid w:val="73C352D8"/>
     <w:multiLevelType w:val="hybridMultilevel"/>
     <w:tmpl w:val="DDF21970"/>
@@ -21316,7 +22196,7 @@
       </w:rPr>
     </w:lvl>
   </w:abstractNum>
-  <w:abstractNum w:abstractNumId="33">
+  <w:abstractNum w:abstractNumId="36">
     <w:nsid w:val="74CD30A9"/>
     <w:multiLevelType w:val="hybridMultilevel"/>
     <w:tmpl w:val="181E8B18"/>
@@ -21429,7 +22309,7 @@
       </w:rPr>
     </w:lvl>
   </w:abstractNum>
-  <w:abstractNum w:abstractNumId="34">
+  <w:abstractNum w:abstractNumId="37">
     <w:nsid w:val="778E437C"/>
     <w:multiLevelType w:val="hybridMultilevel"/>
     <w:tmpl w:val="4746B132"/>
@@ -21542,7 +22422,7 @@
       </w:rPr>
     </w:lvl>
   </w:abstractNum>
-  <w:abstractNum w:abstractNumId="35">
+  <w:abstractNum w:abstractNumId="38">
     <w:nsid w:val="79B9798A"/>
     <w:multiLevelType w:val="hybridMultilevel"/>
     <w:tmpl w:val="CC902A0E"/>
@@ -21654,7 +22534,7 @@
       </w:rPr>
     </w:lvl>
   </w:abstractNum>
-  <w:abstractNum w:abstractNumId="36">
+  <w:abstractNum w:abstractNumId="39">
     <w:nsid w:val="7AAE4339"/>
     <w:multiLevelType w:val="hybridMultilevel"/>
     <w:tmpl w:val="4C0244DA"/>
@@ -21767,7 +22647,7 @@
       </w:rPr>
     </w:lvl>
   </w:abstractNum>
-  <w:abstractNum w:abstractNumId="37">
+  <w:abstractNum w:abstractNumId="40">
     <w:nsid w:val="7BF67128"/>
     <w:multiLevelType w:val="hybridMultilevel"/>
     <w:tmpl w:val="AB7EAA2A"/>
@@ -21880,7 +22760,120 @@
       </w:rPr>
     </w:lvl>
   </w:abstractNum>
-  <w:abstractNum w:abstractNumId="38">
+  <w:abstractNum w:abstractNumId="41">
+    <w:nsid w:val="7C34344D"/>
+    <w:multiLevelType w:val="hybridMultilevel"/>
+    <w:tmpl w:val="3EE8D842"/>
+    <w:lvl w:ilvl="0" w:tplc="04090001">
+      <w:start w:val="1"/>
+      <w:numFmt w:val="bullet"/>
+      <w:lvlText w:val=""/>
+      <w:lvlJc w:val="left"/>
+      <w:pPr>
+        <w:ind w:left="720" w:hanging="360"/>
+      </w:pPr>
+      <w:rPr>
+        <w:rFonts w:ascii="Symbol" w:hAnsi="Symbol" w:hint="default"/>
+      </w:rPr>
+    </w:lvl>
+    <w:lvl w:ilvl="1" w:tplc="04090003" w:tentative="1">
+      <w:start w:val="1"/>
+      <w:numFmt w:val="bullet"/>
+      <w:lvlText w:val="o"/>
+      <w:lvlJc w:val="left"/>
+      <w:pPr>
+        <w:ind w:left="1440" w:hanging="360"/>
+      </w:pPr>
+      <w:rPr>
+        <w:rFonts w:ascii="Courier New" w:hAnsi="Courier New" w:cs="Courier New" w:hint="default"/>
+      </w:rPr>
+    </w:lvl>
+    <w:lvl w:ilvl="2" w:tplc="04090005" w:tentative="1">
+      <w:start w:val="1"/>
+      <w:numFmt w:val="bullet"/>
+      <w:lvlText w:val=""/>
+      <w:lvlJc w:val="left"/>
+      <w:pPr>
+        <w:ind w:left="2160" w:hanging="360"/>
+      </w:pPr>
+      <w:rPr>
+        <w:rFonts w:ascii="Wingdings" w:hAnsi="Wingdings" w:hint="default"/>
+      </w:rPr>
+    </w:lvl>
+    <w:lvl w:ilvl="3" w:tplc="04090001" w:tentative="1">
+      <w:start w:val="1"/>
+      <w:numFmt w:val="bullet"/>
+      <w:lvlText w:val=""/>
+      <w:lvlJc w:val="left"/>
+      <w:pPr>
+        <w:ind w:left="2880" w:hanging="360"/>
+      </w:pPr>
+      <w:rPr>
+        <w:rFonts w:ascii="Symbol" w:hAnsi="Symbol" w:hint="default"/>
+      </w:rPr>
+    </w:lvl>
+    <w:lvl w:ilvl="4" w:tplc="04090003" w:tentative="1">
+      <w:start w:val="1"/>
+      <w:numFmt w:val="bullet"/>
+      <w:lvlText w:val="o"/>
+      <w:lvlJc w:val="left"/>
+      <w:pPr>
+        <w:ind w:left="3600" w:hanging="360"/>
+      </w:pPr>
+      <w:rPr>
+        <w:rFonts w:ascii="Courier New" w:hAnsi="Courier New" w:cs="Courier New" w:hint="default"/>
+      </w:rPr>
+    </w:lvl>
+    <w:lvl w:ilvl="5" w:tplc="04090005" w:tentative="1">
+      <w:start w:val="1"/>
+      <w:numFmt w:val="bullet"/>
+      <w:lvlText w:val=""/>
+      <w:lvlJc w:val="left"/>
+      <w:pPr>
+        <w:ind w:left="4320" w:hanging="360"/>
+      </w:pPr>
+      <w:rPr>
+        <w:rFonts w:ascii="Wingdings" w:hAnsi="Wingdings" w:hint="default"/>
+      </w:rPr>
+    </w:lvl>
+    <w:lvl w:ilvl="6" w:tplc="04090001" w:tentative="1">
+      <w:start w:val="1"/>
+      <w:numFmt w:val="bullet"/>
+      <w:lvlText w:val=""/>
+      <w:lvlJc w:val="left"/>
+      <w:pPr>
+        <w:ind w:left="5040" w:hanging="360"/>
+      </w:pPr>
+      <w:rPr>
+        <w:rFonts w:ascii="Symbol" w:hAnsi="Symbol" w:hint="default"/>
+      </w:rPr>
+    </w:lvl>
+    <w:lvl w:ilvl="7" w:tplc="04090003" w:tentative="1">
+      <w:start w:val="1"/>
+      <w:numFmt w:val="bullet"/>
+      <w:lvlText w:val="o"/>
+      <w:lvlJc w:val="left"/>
+      <w:pPr>
+        <w:ind w:left="5760" w:hanging="360"/>
+      </w:pPr>
+      <w:rPr>
+        <w:rFonts w:ascii="Courier New" w:hAnsi="Courier New" w:cs="Courier New" w:hint="default"/>
+      </w:rPr>
+    </w:lvl>
+    <w:lvl w:ilvl="8" w:tplc="04090005" w:tentative="1">
+      <w:start w:val="1"/>
+      <w:numFmt w:val="bullet"/>
+      <w:lvlText w:val=""/>
+      <w:lvlJc w:val="left"/>
+      <w:pPr>
+        <w:ind w:left="6480" w:hanging="360"/>
+      </w:pPr>
+      <w:rPr>
+        <w:rFonts w:ascii="Wingdings" w:hAnsi="Wingdings" w:hint="default"/>
+      </w:rPr>
+    </w:lvl>
+  </w:abstractNum>
+  <w:abstractNum w:abstractNumId="42">
     <w:nsid w:val="7FB6431D"/>
     <w:multiLevelType w:val="hybridMultilevel"/>
     <w:tmpl w:val="663A488E"/>
@@ -22006,7 +22999,7 @@
     <w:abstractNumId w:val="11"/>
   </w:num>
   <w:num w:numId="4">
-    <w:abstractNumId w:val="17"/>
+    <w:abstractNumId w:val="20"/>
   </w:num>
   <w:num w:numId="5">
     <w:abstractNumId w:val="8"/>
@@ -22036,85 +23029,97 @@
     <w:abstractNumId w:val="0"/>
   </w:num>
   <w:num w:numId="14">
-    <w:abstractNumId w:val="16"/>
+    <w:abstractNumId w:val="19"/>
   </w:num>
   <w:num w:numId="15">
-    <w:abstractNumId w:val="13"/>
+    <w:abstractNumId w:val="14"/>
   </w:num>
   <w:num w:numId="16">
-    <w:abstractNumId w:val="19"/>
+    <w:abstractNumId w:val="22"/>
   </w:num>
   <w:num w:numId="17">
-    <w:abstractNumId w:val="33"/>
+    <w:abstractNumId w:val="36"/>
   </w:num>
   <w:num w:numId="18">
-    <w:abstractNumId w:val="18"/>
+    <w:abstractNumId w:val="21"/>
   </w:num>
   <w:num w:numId="19">
-    <w:abstractNumId w:val="27"/>
+    <w:abstractNumId w:val="30"/>
   </w:num>
   <w:num w:numId="20">
     <w:abstractNumId w:val="10"/>
   </w:num>
   <w:num w:numId="21">
+    <w:abstractNumId w:val="32"/>
+  </w:num>
+  <w:num w:numId="22">
+    <w:abstractNumId w:val="17"/>
+  </w:num>
+  <w:num w:numId="23">
+    <w:abstractNumId w:val="25"/>
+  </w:num>
+  <w:num w:numId="24">
+    <w:abstractNumId w:val="34"/>
+  </w:num>
+  <w:num w:numId="25">
+    <w:abstractNumId w:val="39"/>
+  </w:num>
+  <w:num w:numId="26">
+    <w:abstractNumId w:val="18"/>
+  </w:num>
+  <w:num w:numId="27">
+    <w:abstractNumId w:val="42"/>
+  </w:num>
+  <w:num w:numId="28">
+    <w:abstractNumId w:val="37"/>
+  </w:num>
+  <w:num w:numId="29">
+    <w:abstractNumId w:val="23"/>
+  </w:num>
+  <w:num w:numId="30">
+    <w:abstractNumId w:val="40"/>
+  </w:num>
+  <w:num w:numId="31">
+    <w:abstractNumId w:val="13"/>
+  </w:num>
+  <w:num w:numId="32">
+    <w:abstractNumId w:val="24"/>
+  </w:num>
+  <w:num w:numId="33">
     <w:abstractNumId w:val="29"/>
   </w:num>
-  <w:num w:numId="22">
-    <w:abstractNumId w:val="14"/>
+  <w:num w:numId="34">
+    <w:abstractNumId w:val="28"/>
   </w:num>
-  <w:num w:numId="23">
-    <w:abstractNumId w:val="22"/>
+  <w:num w:numId="35">
+    <w:abstractNumId w:val="33"/>
   </w:num>
-  <w:num w:numId="24">
+  <w:num w:numId="36">
     <w:abstractNumId w:val="31"/>
   </w:num>
-  <w:num w:numId="25">
-    <w:abstractNumId w:val="36"/>
+  <w:num w:numId="37">
+    <w:abstractNumId w:val="27"/>
   </w:num>
-  <w:num w:numId="26">
+  <w:num w:numId="38">
+    <w:abstractNumId w:val="26"/>
+  </w:num>
+  <w:num w:numId="39">
+    <w:abstractNumId w:val="35"/>
+  </w:num>
+  <w:num w:numId="40">
+    <w:abstractNumId w:val="38"/>
+  </w:num>
+  <w:num w:numId="41">
+    <w:abstractNumId w:val="41"/>
+  </w:num>
+  <w:num w:numId="42">
+    <w:abstractNumId w:val="12"/>
+  </w:num>
+  <w:num w:numId="43">
     <w:abstractNumId w:val="15"/>
   </w:num>
-  <w:num w:numId="27">
-    <w:abstractNumId w:val="38"/>
-  </w:num>
-  <w:num w:numId="28">
-    <w:abstractNumId w:val="34"/>
-  </w:num>
-  <w:num w:numId="29">
-    <w:abstractNumId w:val="20"/>
-  </w:num>
-  <w:num w:numId="30">
-    <w:abstractNumId w:val="37"/>
-  </w:num>
-  <w:num w:numId="31">
-    <w:abstractNumId w:val="12"/>
-  </w:num>
-  <w:num w:numId="32">
-    <w:abstractNumId w:val="21"/>
-  </w:num>
-  <w:num w:numId="33">
-    <w:abstractNumId w:val="26"/>
-  </w:num>
-  <w:num w:numId="34">
-    <w:abstractNumId w:val="25"/>
-  </w:num>
-  <w:num w:numId="35">
-    <w:abstractNumId w:val="30"/>
-  </w:num>
-  <w:num w:numId="36">
-    <w:abstractNumId w:val="28"/>
-  </w:num>
-  <w:num w:numId="37">
-    <w:abstractNumId w:val="24"/>
-  </w:num>
-  <w:num w:numId="38">
-    <w:abstractNumId w:val="23"/>
-  </w:num>
-  <w:num w:numId="39">
-    <w:abstractNumId w:val="32"/>
-  </w:num>
-  <w:num w:numId="40">
-    <w:abstractNumId w:val="35"/>
+  <w:num w:numId="44">
+    <w:abstractNumId w:val="16"/>
   </w:num>
 </w:numbering>
 </file>
@@ -22243,6 +23248,7 @@
     <w:lsdException w:name="HTML Sample" w:semiHidden="1" w:unhideWhenUsed="1"/>
     <w:lsdException w:name="HTML Typewriter" w:semiHidden="1" w:unhideWhenUsed="1"/>
     <w:lsdException w:name="HTML Variable" w:semiHidden="1" w:unhideWhenUsed="1"/>
+    <w:lsdException w:name="Normal Table" w:semiHidden="1" w:unhideWhenUsed="1"/>
     <w:lsdException w:name="annotation subject" w:semiHidden="1" w:unhideWhenUsed="1"/>
     <w:lsdException w:name="No List" w:semiHidden="1" w:unhideWhenUsed="1"/>
     <w:lsdException w:name="Outline List 1" w:semiHidden="1" w:unhideWhenUsed="1"/>
@@ -22288,9 +23294,11 @@
     <w:lsdException w:name="Table Subtle 1" w:semiHidden="1" w:unhideWhenUsed="1"/>
     <w:lsdException w:name="Table Subtle 2" w:semiHidden="1" w:unhideWhenUsed="1"/>
     <w:lsdException w:name="Table Web 1" w:semiHidden="1" w:unhideWhenUsed="1"/>
+    <w:lsdException w:name="Table Web 2" w:semiHidden="1" w:unhideWhenUsed="1"/>
     <w:lsdException w:name="Table Web 3" w:semiHidden="1" w:unhideWhenUsed="1"/>
     <w:lsdException w:name="Balloon Text" w:semiHidden="1" w:unhideWhenUsed="1"/>
     <w:lsdException w:name="Table Grid" w:uiPriority="39"/>
+    <w:lsdException w:name="Table Theme" w:semiHidden="1" w:unhideWhenUsed="1"/>
     <w:lsdException w:name="Placeholder Text" w:semiHidden="1"/>
     <w:lsdException w:name="No Spacing" w:semiHidden="1" w:uiPriority="1" w:unhideWhenUsed="1" w:qFormat="1"/>
     <w:lsdException w:name="Light Shading" w:uiPriority="60"/>
@@ -23595,6 +24603,16 @@
       <w:u w:val="single"/>
     </w:rPr>
   </w:style>
+  <w:style w:type="character" w:customStyle="1" w:styleId="apple-converted-space">
+    <w:name w:val="apple-converted-space"/>
+    <w:basedOn w:val="DefaultParagraphFont"/>
+    <w:rsid w:val="000102A6"/>
+  </w:style>
+  <w:style w:type="character" w:customStyle="1" w:styleId="hl">
+    <w:name w:val="hl"/>
+    <w:basedOn w:val="DefaultParagraphFont"/>
+    <w:rsid w:val="000102A6"/>
+  </w:style>
 </w:styles>
 </file>
 
@@ -23886,11 +24904,12 @@
   <w:font w:name="Consolas">
     <w:panose1 w:val="020B0609020204030204"/>
     <w:charset w:val="00"/>
-    <w:family w:val="modern"/>
-    <w:pitch w:val="fixed"/>
-    <w:sig w:usb0="E00006FF" w:usb1="0000FCFF" w:usb2="00000001" w:usb3="00000000" w:csb0="0000019F" w:csb1="00000000"/>
+    <w:family w:val="auto"/>
+    <w:pitch w:val="variable"/>
+    <w:sig w:usb0="E10002FF" w:usb1="4000FCFF" w:usb2="00000009" w:usb3="00000000" w:csb0="0000019F" w:csb1="00000000"/>
   </w:font>
   <w:font w:name="Segoe UI">
+    <w:altName w:val="Calibri"/>
     <w:charset w:val="00"/>
     <w:family w:val="swiss"/>
     <w:pitch w:val="variable"/>
@@ -23935,10 +24954,15 @@
   </w:compat>
   <w:rsids>
     <w:rsidRoot w:val="00F348A0"/>
+    <w:rsid w:val="00122FBC"/>
     <w:rsid w:val="00450017"/>
     <w:rsid w:val="00607ABF"/>
+    <w:rsid w:val="00734BC0"/>
+    <w:rsid w:val="007B137B"/>
     <w:rsid w:val="00847ED5"/>
+    <w:rsid w:val="00C5573C"/>
     <w:rsid w:val="00CA2F00"/>
+    <w:rsid w:val="00EB31BE"/>
     <w:rsid w:val="00F348A0"/>
     <w:rsid w:val="00FA4763"/>
   </w:rsids>
@@ -24082,6 +25106,7 @@
     <w:lsdException w:name="HTML Sample" w:semiHidden="1" w:unhideWhenUsed="1"/>
     <w:lsdException w:name="HTML Typewriter" w:semiHidden="1" w:unhideWhenUsed="1"/>
     <w:lsdException w:name="HTML Variable" w:semiHidden="1" w:unhideWhenUsed="1"/>
+    <w:lsdException w:name="Normal Table" w:semiHidden="1" w:unhideWhenUsed="1"/>
     <w:lsdException w:name="annotation subject" w:semiHidden="1" w:unhideWhenUsed="1"/>
     <w:lsdException w:name="No List" w:semiHidden="1" w:unhideWhenUsed="1"/>
     <w:lsdException w:name="Outline List 1" w:semiHidden="1" w:unhideWhenUsed="1"/>
@@ -24127,9 +25152,11 @@
     <w:lsdException w:name="Table Subtle 1" w:semiHidden="1" w:unhideWhenUsed="1"/>
     <w:lsdException w:name="Table Subtle 2" w:semiHidden="1" w:unhideWhenUsed="1"/>
     <w:lsdException w:name="Table Web 1" w:semiHidden="1" w:unhideWhenUsed="1"/>
+    <w:lsdException w:name="Table Web 2" w:semiHidden="1" w:unhideWhenUsed="1"/>
     <w:lsdException w:name="Table Web 3" w:semiHidden="1" w:unhideWhenUsed="1"/>
     <w:lsdException w:name="Balloon Text" w:semiHidden="1" w:unhideWhenUsed="1"/>
     <w:lsdException w:name="Table Grid" w:uiPriority="39"/>
+    <w:lsdException w:name="Table Theme" w:semiHidden="1" w:unhideWhenUsed="1"/>
     <w:lsdException w:name="Note Level 1" w:semiHidden="1" w:unhideWhenUsed="1"/>
     <w:lsdException w:name="Note Level 2" w:semiHidden="1" w:unhideWhenUsed="1"/>
     <w:lsdException w:name="Note Level 3" w:semiHidden="1" w:unhideWhenUsed="1"/>

</xml_diff>